<commit_message>
Modifié API, Frotend et Gestion de l'authentification
</commit_message>
<xml_diff>
--- a/Documentation/Rapport_technique-MA-METIER.docx
+++ b/Documentation/Rapport_technique-MA-METIER.docx
@@ -337,7 +337,6 @@
                                 <w:dataBinding w:prefixMappings="xmlns:ns0='http://schemas.openxmlformats.org/officeDocument/2006/extended-properties' " w:xpath="/ns0:Properties[1]/ns0:Company[1]" w:storeItemID="{6668398D-A668-4E3E-A5EB-62B293D839F1}"/>
                                 <w:text/>
                               </w:sdtPr>
-                              <w:sdtEndPr/>
                               <w:sdtContent>
                                 <w:r>
                                   <w:rPr>
@@ -366,7 +365,6 @@
                                 <w:dataBinding w:prefixMappings="xmlns:ns0='http://schemas.microsoft.com/office/2006/coverPageProps' " w:xpath="/ns0:CoverPageProperties[1]/ns0:CompanyAddress[1]" w:storeItemID="{55AF091B-3C7A-41E3-B477-F2FDAA23CFDA}"/>
                                 <w:text/>
                               </w:sdtPr>
-                              <w:sdtEndPr/>
                               <w:sdtContent>
                                 <w:r>
                                   <w:rPr>
@@ -402,7 +400,6 @@
                               <w:dataBinding w:prefixMappings="xmlns:ns0='http://purl.org/dc/elements/1.1/' xmlns:ns1='http://schemas.openxmlformats.org/package/2006/metadata/core-properties' " w:xpath="/ns1:coreProperties[1]/ns0:title[1]" w:storeItemID="{6C3C8BC8-F283-45AE-878A-BAB7291924A1}"/>
                               <w:text/>
                             </w:sdtPr>
-                            <w:sdtEndPr/>
                             <w:sdtContent>
                               <w:p>
                                 <w:pPr>
@@ -3323,7 +3320,23 @@
           <w:i/>
           <w:iCs/>
         </w:rPr>
-        <w:t xml:space="preserve"> : rôle du HackRF, antenne, bande surveillée</w:t>
+        <w:t xml:space="preserve"> : rôle du </w:t>
+      </w:r>
+      <w:proofErr w:type="spellStart"/>
+      <w:r>
+        <w:rPr>
+          <w:i/>
+          <w:iCs/>
+        </w:rPr>
+        <w:t>HackRF</w:t>
+      </w:r>
+      <w:proofErr w:type="spellEnd"/>
+      <w:r>
+        <w:rPr>
+          <w:i/>
+          <w:iCs/>
+        </w:rPr>
+        <w:t>, antenne, bande surveillée</w:t>
       </w:r>
     </w:p>
     <w:p>
@@ -3519,7 +3532,23 @@
           <w:i/>
           <w:iCs/>
         </w:rPr>
-        <w:t>Le HackRF numérise le signal</w:t>
+        <w:t xml:space="preserve">Le </w:t>
+      </w:r>
+      <w:proofErr w:type="spellStart"/>
+      <w:r>
+        <w:rPr>
+          <w:i/>
+          <w:iCs/>
+        </w:rPr>
+        <w:t>HackRF</w:t>
+      </w:r>
+      <w:proofErr w:type="spellEnd"/>
+      <w:r>
+        <w:rPr>
+          <w:i/>
+          <w:iCs/>
+        </w:rPr>
+        <w:t xml:space="preserve"> numérise le signal</w:t>
       </w:r>
     </w:p>
     <w:p>
@@ -3614,22 +3643,54 @@
           <w:i/>
           <w:iCs/>
         </w:rPr>
-        <w:t>Le dashboard Web affiche les données</w:t>
-      </w:r>
-    </w:p>
-    <w:p>
-      <w:pPr>
-        <w:rPr>
-          <w:i/>
-          <w:iCs/>
-        </w:rPr>
-      </w:pPr>
-      <w:r>
-        <w:rPr>
-          <w:i/>
-          <w:iCs/>
-        </w:rPr>
-        <w:t>Tu peux ajouter un diagramme de flux (flowchart).</w:t>
+        <w:t xml:space="preserve">Le </w:t>
+      </w:r>
+      <w:proofErr w:type="spellStart"/>
+      <w:r>
+        <w:rPr>
+          <w:i/>
+          <w:iCs/>
+        </w:rPr>
+        <w:t>dashboard</w:t>
+      </w:r>
+      <w:proofErr w:type="spellEnd"/>
+      <w:r>
+        <w:rPr>
+          <w:i/>
+          <w:iCs/>
+        </w:rPr>
+        <w:t xml:space="preserve"> Web affiche les données</w:t>
+      </w:r>
+    </w:p>
+    <w:p>
+      <w:pPr>
+        <w:rPr>
+          <w:i/>
+          <w:iCs/>
+        </w:rPr>
+      </w:pPr>
+      <w:r>
+        <w:rPr>
+          <w:i/>
+          <w:iCs/>
+        </w:rPr>
+        <w:t>Tu peux ajouter un diagramme de flux (</w:t>
+      </w:r>
+      <w:proofErr w:type="spellStart"/>
+      <w:r>
+        <w:rPr>
+          <w:i/>
+          <w:iCs/>
+        </w:rPr>
+        <w:t>flowchart</w:t>
+      </w:r>
+      <w:proofErr w:type="spellEnd"/>
+      <w:r>
+        <w:rPr>
+          <w:i/>
+          <w:iCs/>
+        </w:rPr>
+        <w:t>).</w:t>
       </w:r>
     </w:p>
     <w:p>
@@ -3662,9 +3723,14 @@
       </w:pPr>
       <w:bookmarkStart w:id="6" w:name="_Toc219358816"/>
       <w:r>
-        <w:t>Configuration du HackRF</w:t>
+        <w:t xml:space="preserve">Configuration du </w:t>
+      </w:r>
+      <w:proofErr w:type="spellStart"/>
+      <w:r>
+        <w:t>HackRF</w:t>
       </w:r>
       <w:bookmarkEnd w:id="6"/>
+      <w:proofErr w:type="spellEnd"/>
     </w:p>
     <w:p>
       <w:pPr>
@@ -3833,7 +3899,23 @@
           <w:i/>
           <w:iCs/>
         </w:rPr>
-        <w:t>Les blocs GNU Radio utilisés (FFT, filtre, source HackRF…)</w:t>
+        <w:t xml:space="preserve">Les blocs GNU Radio utilisés (FFT, filtre, source </w:t>
+      </w:r>
+      <w:proofErr w:type="spellStart"/>
+      <w:r>
+        <w:rPr>
+          <w:i/>
+          <w:iCs/>
+        </w:rPr>
+        <w:t>HackRF</w:t>
+      </w:r>
+      <w:proofErr w:type="spellEnd"/>
+      <w:r>
+        <w:rPr>
+          <w:i/>
+          <w:iCs/>
+        </w:rPr>
+        <w:t>…)</w:t>
       </w:r>
     </w:p>
     <w:p>
@@ -3852,22 +3934,70 @@
           <w:i/>
           <w:iCs/>
         </w:rPr>
-        <w:t>Le pipeline : HackRF → filtre → FFT → analyse → export Python</w:t>
-      </w:r>
-    </w:p>
-    <w:p>
-      <w:pPr>
-        <w:rPr>
-          <w:i/>
-          <w:iCs/>
-        </w:rPr>
-      </w:pPr>
-      <w:r>
-        <w:rPr>
-          <w:i/>
-          <w:iCs/>
-        </w:rPr>
-        <w:t>Ajoute un screenshot du flowgraph GNU Radio.</w:t>
+        <w:t xml:space="preserve">Le pipeline : </w:t>
+      </w:r>
+      <w:proofErr w:type="spellStart"/>
+      <w:r>
+        <w:rPr>
+          <w:i/>
+          <w:iCs/>
+        </w:rPr>
+        <w:t>HackRF</w:t>
+      </w:r>
+      <w:proofErr w:type="spellEnd"/>
+      <w:r>
+        <w:rPr>
+          <w:i/>
+          <w:iCs/>
+        </w:rPr>
+        <w:t xml:space="preserve"> → filtre → FFT → analyse → export Python</w:t>
+      </w:r>
+    </w:p>
+    <w:p>
+      <w:pPr>
+        <w:rPr>
+          <w:i/>
+          <w:iCs/>
+        </w:rPr>
+      </w:pPr>
+      <w:r>
+        <w:rPr>
+          <w:i/>
+          <w:iCs/>
+        </w:rPr>
+        <w:t xml:space="preserve">Ajoute un </w:t>
+      </w:r>
+      <w:proofErr w:type="spellStart"/>
+      <w:r>
+        <w:rPr>
+          <w:i/>
+          <w:iCs/>
+        </w:rPr>
+        <w:t>screenshot</w:t>
+      </w:r>
+      <w:proofErr w:type="spellEnd"/>
+      <w:r>
+        <w:rPr>
+          <w:i/>
+          <w:iCs/>
+        </w:rPr>
+        <w:t xml:space="preserve"> du </w:t>
+      </w:r>
+      <w:proofErr w:type="spellStart"/>
+      <w:r>
+        <w:rPr>
+          <w:i/>
+          <w:iCs/>
+        </w:rPr>
+        <w:t>flowgraph</w:t>
+      </w:r>
+      <w:proofErr w:type="spellEnd"/>
+      <w:r>
+        <w:rPr>
+          <w:i/>
+          <w:iCs/>
+        </w:rPr>
+        <w:t xml:space="preserve"> GNU Radio.</w:t>
       </w:r>
     </w:p>
     <w:p/>
@@ -4379,7 +4509,15 @@
         <w:t xml:space="preserve"> sont regroupés dans un dossier</w:t>
       </w:r>
       <w:r>
-        <w:t xml:space="preserve"> « detection »</w:t>
+        <w:t xml:space="preserve"> « </w:t>
+      </w:r>
+      <w:proofErr w:type="spellStart"/>
+      <w:r>
+        <w:t>detection</w:t>
+      </w:r>
+      <w:proofErr w:type="spellEnd"/>
+      <w:r>
+        <w:t> »</w:t>
       </w:r>
       <w:r>
         <w:t>.</w:t>
@@ -4390,8 +4528,13 @@
       <w:r>
         <w:t xml:space="preserve">Ils permettent </w:t>
       </w:r>
-      <w:r>
-        <w:t xml:space="preserve">notemment de </w:t>
+      <w:proofErr w:type="spellStart"/>
+      <w:r>
+        <w:t>notemment</w:t>
+      </w:r>
+      <w:proofErr w:type="spellEnd"/>
+      <w:r>
+        <w:t xml:space="preserve"> de </w:t>
       </w:r>
       <w:r>
         <w:t>trier les signaux</w:t>
@@ -4462,12 +4605,14 @@
       <w:r>
         <w:t xml:space="preserve"> </w:t>
       </w:r>
+      <w:proofErr w:type="spellStart"/>
       <w:r>
         <w:t>Nump</w:t>
       </w:r>
       <w:r>
         <w:t>y</w:t>
       </w:r>
+      <w:proofErr w:type="spellEnd"/>
     </w:p>
     <w:p>
       <w:pPr>
@@ -4526,7 +4671,15 @@
         </w:rPr>
       </w:pPr>
       <w:r>
-        <w:t>Le dossier « rf_inputs »</w:t>
+        <w:t>Le dossier « </w:t>
+      </w:r>
+      <w:proofErr w:type="spellStart"/>
+      <w:r>
+        <w:t>rf_inputs</w:t>
+      </w:r>
+      <w:proofErr w:type="spellEnd"/>
+      <w:r>
+        <w:t> »</w:t>
       </w:r>
       <w:r>
         <w:t xml:space="preserve"> </w:t>
@@ -4541,7 +4694,15 @@
         <w:t>à l’extraction des données depuis le</w:t>
       </w:r>
       <w:r>
-        <w:t xml:space="preserve"> GNURadio.</w:t>
+        <w:t xml:space="preserve"> </w:t>
+      </w:r>
+      <w:proofErr w:type="spellStart"/>
+      <w:r>
+        <w:t>GNURadio</w:t>
+      </w:r>
+      <w:proofErr w:type="spellEnd"/>
+      <w:r>
+        <w:t>.</w:t>
       </w:r>
       <w:r>
         <w:t xml:space="preserve"> Ceux-ci sont</w:t>
@@ -4573,7 +4734,15 @@
         <w:t xml:space="preserve"> </w:t>
       </w:r>
       <w:r>
-        <w:t>Le dossier « localization »</w:t>
+        <w:t>Le dossier « </w:t>
+      </w:r>
+      <w:proofErr w:type="spellStart"/>
+      <w:r>
+        <w:t>localization</w:t>
+      </w:r>
+      <w:proofErr w:type="spellEnd"/>
+      <w:r>
+        <w:t> »</w:t>
       </w:r>
       <w:r>
         <w:t xml:space="preserve"> contient les fichiers</w:t>
@@ -4691,7 +4860,15 @@
         <w:t xml:space="preserve"> </w:t>
       </w:r>
       <w:r>
-        <w:t>Finalement, le dossier « storage »</w:t>
+        <w:t>Finalement, le dossier « </w:t>
+      </w:r>
+      <w:proofErr w:type="spellStart"/>
+      <w:r>
+        <w:t>storage</w:t>
+      </w:r>
+      <w:proofErr w:type="spellEnd"/>
+      <w:r>
+        <w:t> »</w:t>
       </w:r>
       <w:r>
         <w:t xml:space="preserve"> contient </w:t>
@@ -4737,6 +4914,7 @@
       <w:r>
         <w:t xml:space="preserve">fichier </w:t>
       </w:r>
+      <w:proofErr w:type="spellStart"/>
       <w:r>
         <w:rPr>
           <w:i/>
@@ -4744,6 +4922,7 @@
         </w:rPr>
         <w:t>model.sql</w:t>
       </w:r>
+      <w:proofErr w:type="spellEnd"/>
       <w:r>
         <w:t>.</w:t>
       </w:r>
@@ -4908,7 +5087,15 @@
         <w:ind w:left="720"/>
       </w:pPr>
       <w:r>
-        <w:t>Malheureusement, nous ne possèdons qu’une seule antenne, et au moment où j’écris ces lignes, nous n’avons pas encore trouvé d’alternative pour déterminer une position précise.</w:t>
+        <w:t xml:space="preserve">Malheureusement, nous ne </w:t>
+      </w:r>
+      <w:proofErr w:type="spellStart"/>
+      <w:r>
+        <w:t>possèdons</w:t>
+      </w:r>
+      <w:proofErr w:type="spellEnd"/>
+      <w:r>
+        <w:t xml:space="preserve"> qu’une seule antenne, et au moment où j’écris ces lignes, nous n’avons pas encore trouvé d’alternative pour déterminer une position précise.</w:t>
       </w:r>
     </w:p>
     <w:p>
@@ -5124,8 +5311,9 @@
           <w:szCs w:val="36"/>
           <w:vertAlign w:val="superscript"/>
         </w:rPr>
-        <w:t xml:space="preserve"> rssi)</w:t>
-      </w:r>
+        <w:t xml:space="preserve"> </w:t>
+      </w:r>
+      <w:proofErr w:type="spellStart"/>
       <w:r>
         <w:rPr>
           <w:i/>
@@ -5134,8 +5322,9 @@
           <w:szCs w:val="36"/>
           <w:vertAlign w:val="superscript"/>
         </w:rPr>
-        <w:t xml:space="preserve"> </w:t>
-      </w:r>
+        <w:t>rssi</w:t>
+      </w:r>
+      <w:proofErr w:type="spellEnd"/>
       <w:r>
         <w:rPr>
           <w:i/>
@@ -5144,7 +5333,7 @@
           <w:szCs w:val="36"/>
           <w:vertAlign w:val="superscript"/>
         </w:rPr>
-        <w:t>/</w:t>
+        <w:t>)</w:t>
       </w:r>
       <w:r>
         <w:rPr>
@@ -5164,7 +5353,7 @@
           <w:szCs w:val="36"/>
           <w:vertAlign w:val="superscript"/>
         </w:rPr>
-        <w:t>(10</w:t>
+        <w:t>/</w:t>
       </w:r>
       <w:r>
         <w:rPr>
@@ -5174,7 +5363,7 @@
           <w:szCs w:val="36"/>
           <w:vertAlign w:val="superscript"/>
         </w:rPr>
-        <w:t xml:space="preserve"> * n</w:t>
+        <w:t xml:space="preserve"> </w:t>
       </w:r>
       <w:r>
         <w:rPr>
@@ -5184,7 +5373,7 @@
           <w:szCs w:val="36"/>
           <w:vertAlign w:val="superscript"/>
         </w:rPr>
-        <w:t>)</w:t>
+        <w:t>(10</w:t>
       </w:r>
       <w:r>
         <w:rPr>
@@ -5194,8 +5383,28 @@
           <w:szCs w:val="36"/>
           <w:vertAlign w:val="superscript"/>
         </w:rPr>
+        <w:t xml:space="preserve"> * n</w:t>
+      </w:r>
+      <w:r>
+        <w:rPr>
+          <w:i/>
+          <w:iCs/>
+          <w:sz w:val="36"/>
+          <w:szCs w:val="36"/>
+          <w:vertAlign w:val="superscript"/>
+        </w:rPr>
         <w:t>)</w:t>
       </w:r>
+      <w:r>
+        <w:rPr>
+          <w:i/>
+          <w:iCs/>
+          <w:sz w:val="36"/>
+          <w:szCs w:val="36"/>
+          <w:vertAlign w:val="superscript"/>
+        </w:rPr>
+        <w:t>)</w:t>
+      </w:r>
     </w:p>
     <w:p>
       <w:pPr>
@@ -5213,7 +5422,23 @@
           <w:i/>
           <w:iCs/>
         </w:rPr>
-        <w:t xml:space="preserve"> rssi </w:t>
+        <w:t xml:space="preserve"> </w:t>
+      </w:r>
+      <w:proofErr w:type="spellStart"/>
+      <w:r>
+        <w:rPr>
+          <w:i/>
+          <w:iCs/>
+        </w:rPr>
+        <w:t>rssi</w:t>
+      </w:r>
+      <w:proofErr w:type="spellEnd"/>
+      <w:r>
+        <w:rPr>
+          <w:i/>
+          <w:iCs/>
+        </w:rPr>
+        <w:t xml:space="preserve"> </w:t>
       </w:r>
       <w:r>
         <w:t xml:space="preserve">est </w:t>
@@ -5417,7 +5642,39 @@
           <w:i/>
           <w:iCs/>
         </w:rPr>
-        <w:t>Le modèle choisi (ex : log-distance path loss)</w:t>
+        <w:t xml:space="preserve">Le modèle choisi (ex : log-distance </w:t>
+      </w:r>
+      <w:proofErr w:type="spellStart"/>
+      <w:r>
+        <w:rPr>
+          <w:i/>
+          <w:iCs/>
+        </w:rPr>
+        <w:t>path</w:t>
+      </w:r>
+      <w:proofErr w:type="spellEnd"/>
+      <w:r>
+        <w:rPr>
+          <w:i/>
+          <w:iCs/>
+        </w:rPr>
+        <w:t xml:space="preserve"> </w:t>
+      </w:r>
+      <w:proofErr w:type="spellStart"/>
+      <w:r>
+        <w:rPr>
+          <w:i/>
+          <w:iCs/>
+        </w:rPr>
+        <w:t>loss</w:t>
+      </w:r>
+      <w:proofErr w:type="spellEnd"/>
+      <w:r>
+        <w:rPr>
+          <w:i/>
+          <w:iCs/>
+        </w:rPr>
+        <w:t>)</w:t>
       </w:r>
     </w:p>
     <w:p>
@@ -5813,8 +6070,17 @@
           <w:i/>
           <w:iCs/>
         </w:rPr>
-        <w:t>Table detections</w:t>
-      </w:r>
+        <w:t xml:space="preserve">Table </w:t>
+      </w:r>
+      <w:proofErr w:type="spellStart"/>
+      <w:r>
+        <w:rPr>
+          <w:i/>
+          <w:iCs/>
+        </w:rPr>
+        <w:t>detections</w:t>
+      </w:r>
+      <w:proofErr w:type="spellEnd"/>
     </w:p>
     <w:p>
       <w:pPr>
@@ -5851,7 +6117,23 @@
           <w:i/>
           <w:iCs/>
         </w:rPr>
-        <w:t>Table events (si utilisée)</w:t>
+        <w:t xml:space="preserve">Table </w:t>
+      </w:r>
+      <w:proofErr w:type="spellStart"/>
+      <w:r>
+        <w:rPr>
+          <w:i/>
+          <w:iCs/>
+        </w:rPr>
+        <w:t>events</w:t>
+      </w:r>
+      <w:proofErr w:type="spellEnd"/>
+      <w:r>
+        <w:rPr>
+          <w:i/>
+          <w:iCs/>
+        </w:rPr>
+        <w:t xml:space="preserve"> (si utilisée)</w:t>
       </w:r>
     </w:p>
     <w:p>
@@ -5985,13 +6267,23 @@
           <w:lang w:val="en-GB"/>
         </w:rPr>
       </w:pPr>
+      <w:proofErr w:type="spellStart"/>
       <w:r>
         <w:rPr>
           <w:i/>
           <w:iCs/>
           <w:lang w:val="en-GB"/>
         </w:rPr>
-        <w:t>Décris :</w:t>
+        <w:t>Décris</w:t>
+      </w:r>
+      <w:proofErr w:type="spellEnd"/>
+      <w:r>
+        <w:rPr>
+          <w:i/>
+          <w:iCs/>
+          <w:lang w:val="en-GB"/>
+        </w:rPr>
+        <w:t xml:space="preserve"> :</w:t>
       </w:r>
     </w:p>
     <w:p>
@@ -6012,7 +6304,25 @@
           <w:iCs/>
           <w:lang w:val="en-US"/>
         </w:rPr>
-        <w:t>Framework utilisé (Flask, Django, Node.js…)</w:t>
+        <w:t xml:space="preserve">Framework </w:t>
+      </w:r>
+      <w:proofErr w:type="spellStart"/>
+      <w:r>
+        <w:rPr>
+          <w:i/>
+          <w:iCs/>
+          <w:lang w:val="en-US"/>
+        </w:rPr>
+        <w:t>utilisé</w:t>
+      </w:r>
+      <w:proofErr w:type="spellEnd"/>
+      <w:r>
+        <w:rPr>
+          <w:i/>
+          <w:iCs/>
+          <w:lang w:val="en-US"/>
+        </w:rPr>
+        <w:t xml:space="preserve"> (Flask, Django, Node.js…)</w:t>
       </w:r>
     </w:p>
     <w:p>
@@ -6108,7 +6418,32 @@
           <w:i/>
           <w:iCs/>
         </w:rPr>
-        <w:t>/detections</w:t>
+        <w:t>/</w:t>
+      </w:r>
+      <w:proofErr w:type="spellStart"/>
+      <w:r>
+        <w:rPr>
+          <w:i/>
+          <w:iCs/>
+        </w:rPr>
+        <w:t>detections</w:t>
+      </w:r>
+      <w:proofErr w:type="spellEnd"/>
+    </w:p>
+    <w:p>
+      <w:pPr>
+        <w:ind w:left="360"/>
+        <w:rPr>
+          <w:i/>
+          <w:iCs/>
+        </w:rPr>
+      </w:pPr>
+      <w:r>
+        <w:rPr>
+          <w:i/>
+          <w:iCs/>
+        </w:rPr>
+        <w:t>Permet de récupérer la liste des détections des drones</w:t>
       </w:r>
     </w:p>
     <w:p>
@@ -6132,6 +6467,22 @@
     </w:p>
     <w:p>
       <w:pPr>
+        <w:ind w:left="360"/>
+        <w:rPr>
+          <w:i/>
+          <w:iCs/>
+        </w:rPr>
+      </w:pPr>
+      <w:r>
+        <w:rPr>
+          <w:i/>
+          <w:iCs/>
+        </w:rPr>
+        <w:t>Permet de voir les positions des drones dans la zone</w:t>
+      </w:r>
+    </w:p>
+    <w:p>
+      <w:pPr>
         <w:numPr>
           <w:ilvl w:val="0"/>
           <w:numId w:val="24"/>
@@ -6146,7 +6497,32 @@
           <w:i/>
           <w:iCs/>
         </w:rPr>
-        <w:t>/alerts</w:t>
+        <w:t>/</w:t>
+      </w:r>
+      <w:proofErr w:type="spellStart"/>
+      <w:r>
+        <w:rPr>
+          <w:i/>
+          <w:iCs/>
+        </w:rPr>
+        <w:t>alerts</w:t>
+      </w:r>
+      <w:proofErr w:type="spellEnd"/>
+    </w:p>
+    <w:p>
+      <w:pPr>
+        <w:ind w:left="360"/>
+        <w:rPr>
+          <w:i/>
+          <w:iCs/>
+        </w:rPr>
+      </w:pPr>
+      <w:r>
+        <w:rPr>
+          <w:i/>
+          <w:iCs/>
+        </w:rPr>
+        <w:t xml:space="preserve">Permet de récupérer les alertes générées par le système </w:t>
       </w:r>
     </w:p>
     <w:p>
@@ -6170,17 +6546,49 @@
     </w:p>
     <w:p>
       <w:pPr>
-        <w:rPr>
-          <w:i/>
-          <w:iCs/>
-        </w:rPr>
-      </w:pPr>
-      <w:r>
-        <w:rPr>
-          <w:i/>
-          <w:iCs/>
-        </w:rPr>
-        <w:t>Pour chaque endpoint : rôle + données renvoyées.</w:t>
+        <w:ind w:left="360"/>
+        <w:rPr>
+          <w:i/>
+          <w:iCs/>
+        </w:rPr>
+      </w:pPr>
+      <w:r>
+        <w:rPr>
+          <w:i/>
+          <w:iCs/>
+        </w:rPr>
+        <w:t>Permet d’authentifier l’utilisateur avec un nom d’utilisateur et un mot de passe</w:t>
+      </w:r>
+    </w:p>
+    <w:p>
+      <w:pPr>
+        <w:rPr>
+          <w:i/>
+          <w:iCs/>
+        </w:rPr>
+      </w:pPr>
+      <w:r>
+        <w:rPr>
+          <w:i/>
+          <w:iCs/>
+        </w:rPr>
+        <w:t xml:space="preserve">Pour chaque </w:t>
+      </w:r>
+      <w:proofErr w:type="spellStart"/>
+      <w:r>
+        <w:rPr>
+          <w:i/>
+          <w:iCs/>
+        </w:rPr>
+        <w:t>endpoint</w:t>
+      </w:r>
+      <w:proofErr w:type="spellEnd"/>
+      <w:r>
+        <w:rPr>
+          <w:i/>
+          <w:iCs/>
+        </w:rPr>
+        <w:t xml:space="preserve"> : rôle + données renvoyées.</w:t>
       </w:r>
     </w:p>
     <w:p>
@@ -6224,7 +6632,68 @@
           <w:i/>
           <w:iCs/>
         </w:rPr>
-        <w:t>Technologie utilisée (React, HTML/CSS/JS)</w:t>
+        <w:t>Technologie utilisée (</w:t>
+      </w:r>
+      <w:proofErr w:type="spellStart"/>
+      <w:r>
+        <w:rPr>
+          <w:i/>
+          <w:iCs/>
+        </w:rPr>
+        <w:t>React</w:t>
+      </w:r>
+      <w:proofErr w:type="spellEnd"/>
+      <w:r>
+        <w:rPr>
+          <w:i/>
+          <w:iCs/>
+        </w:rPr>
+        <w:t>, HTML/CSS/JS)</w:t>
+      </w:r>
+    </w:p>
+    <w:p>
+      <w:pPr>
+        <w:rPr>
+          <w:i/>
+          <w:iCs/>
+        </w:rPr>
+      </w:pPr>
+      <w:r>
+        <w:rPr>
+          <w:i/>
+          <w:iCs/>
+        </w:rPr>
+        <w:t>Le frontend de l’application a été développé en HTML, CSS et JavaScript.</w:t>
+      </w:r>
+    </w:p>
+    <w:p>
+      <w:pPr>
+        <w:rPr>
+          <w:i/>
+          <w:iCs/>
+        </w:rPr>
+      </w:pPr>
+      <w:r>
+        <w:rPr>
+          <w:i/>
+          <w:iCs/>
+        </w:rPr>
+        <w:t>Ces technologies permettent de créer une interface web simple, interactive, accessible depuis un navigateur.</w:t>
+      </w:r>
+    </w:p>
+    <w:p>
+      <w:pPr>
+        <w:rPr>
+          <w:i/>
+          <w:iCs/>
+        </w:rPr>
+      </w:pPr>
+      <w:r>
+        <w:rPr>
+          <w:i/>
+          <w:iCs/>
+        </w:rPr>
+        <w:t>HTML est utilisé pour la structure des pages, CSS pour mise en forme et le design, et JavaScript pour la gestion de la logique, des événements et de la communication avec l’API.</w:t>
       </w:r>
     </w:p>
     <w:p>
@@ -6243,7 +6712,77 @@
           <w:i/>
           <w:iCs/>
         </w:rPr>
-        <w:t>Pages : dashboard, carte, historique</w:t>
+        <w:t xml:space="preserve">Pages : </w:t>
+      </w:r>
+      <w:proofErr w:type="spellStart"/>
+      <w:r>
+        <w:rPr>
+          <w:i/>
+          <w:iCs/>
+        </w:rPr>
+        <w:t>dashboard</w:t>
+      </w:r>
+      <w:proofErr w:type="spellEnd"/>
+      <w:r>
+        <w:rPr>
+          <w:i/>
+          <w:iCs/>
+        </w:rPr>
+        <w:t>, carte, historique</w:t>
+      </w:r>
+    </w:p>
+    <w:p>
+      <w:pPr>
+        <w:rPr>
+          <w:i/>
+          <w:iCs/>
+        </w:rPr>
+      </w:pPr>
+      <w:proofErr w:type="spellStart"/>
+      <w:r>
+        <w:rPr>
+          <w:i/>
+          <w:iCs/>
+        </w:rPr>
+        <w:t>Dashbord</w:t>
+      </w:r>
+      <w:proofErr w:type="spellEnd"/>
+      <w:r>
+        <w:rPr>
+          <w:i/>
+          <w:iCs/>
+        </w:rPr>
+        <w:t> : affiche des détection récentes de drone ainsi que les informations principales (date, RSSI, distance estimée) </w:t>
+      </w:r>
+    </w:p>
+    <w:p>
+      <w:pPr>
+        <w:rPr>
+          <w:i/>
+          <w:iCs/>
+        </w:rPr>
+      </w:pPr>
+      <w:r>
+        <w:rPr>
+          <w:i/>
+          <w:iCs/>
+        </w:rPr>
+        <w:t>Carte : permet de visualiser la position approximative du drone détecté.</w:t>
+      </w:r>
+    </w:p>
+    <w:p>
+      <w:pPr>
+        <w:rPr>
+          <w:i/>
+          <w:iCs/>
+        </w:rPr>
+      </w:pPr>
+      <w:r>
+        <w:rPr>
+          <w:i/>
+          <w:iCs/>
+        </w:rPr>
+        <w:t>Historique : affiche l’ensemble des détections enregistrées dans la base de données sous forme de la liste ou de tableau.</w:t>
       </w:r>
     </w:p>
     <w:p>
@@ -6267,6 +6806,44 @@
     </w:p>
     <w:p>
       <w:pPr>
+        <w:rPr>
+          <w:i/>
+          <w:iCs/>
+        </w:rPr>
+      </w:pPr>
+      <w:r>
+        <w:rPr>
+          <w:i/>
+          <w:iCs/>
+        </w:rPr>
+        <w:t xml:space="preserve">Les données affichées sur l’interface sont mises à jour automatiquement. </w:t>
+      </w:r>
+    </w:p>
+    <w:p>
+      <w:pPr>
+        <w:rPr>
+          <w:i/>
+          <w:iCs/>
+        </w:rPr>
+      </w:pPr>
+      <w:r>
+        <w:rPr>
+          <w:i/>
+          <w:iCs/>
+        </w:rPr>
+        <w:t xml:space="preserve">JavaScript effectue des requêtes régulièrement vers l’API afin de récupérer les nouvelles détections et alertes. </w:t>
+      </w:r>
+    </w:p>
+    <w:p>
+      <w:pPr>
+        <w:rPr>
+          <w:i/>
+          <w:iCs/>
+        </w:rPr>
+      </w:pPr>
+    </w:p>
+    <w:p>
+      <w:pPr>
         <w:pStyle w:val="Titre2"/>
       </w:pPr>
       <w:bookmarkStart w:id="25" w:name="_Toc219358835"/>
@@ -6311,6 +6888,21 @@
     </w:p>
     <w:p>
       <w:pPr>
+        <w:rPr>
+          <w:i/>
+          <w:iCs/>
+        </w:rPr>
+      </w:pPr>
+      <w:r>
+        <w:rPr>
+          <w:i/>
+          <w:iCs/>
+        </w:rPr>
+        <w:t>L’utilisateur doit se connecter à l’aide d’un identifiant et d’un mot de passe via une page de login. Les informations saisies sont envoyées au backend qui vérifie leur validité avant d’autoriser l’accès.</w:t>
+      </w:r>
+    </w:p>
+    <w:p>
+      <w:pPr>
         <w:numPr>
           <w:ilvl w:val="0"/>
           <w:numId w:val="26"/>
@@ -6325,7 +6917,93 @@
           <w:i/>
           <w:iCs/>
         </w:rPr>
-        <w:t>Sessions ou tokens</w:t>
+        <w:t xml:space="preserve">Sessions ou </w:t>
+      </w:r>
+      <w:proofErr w:type="spellStart"/>
+      <w:r>
+        <w:rPr>
+          <w:i/>
+          <w:iCs/>
+        </w:rPr>
+        <w:t>tokens</w:t>
+      </w:r>
+      <w:proofErr w:type="spellEnd"/>
+    </w:p>
+    <w:p>
+      <w:pPr>
+        <w:rPr>
+          <w:i/>
+          <w:iCs/>
+        </w:rPr>
+      </w:pPr>
+      <w:r>
+        <w:rPr>
+          <w:i/>
+          <w:iCs/>
+        </w:rPr>
+        <w:t>Après une connexion réussie, une session est créée.</w:t>
+      </w:r>
+    </w:p>
+    <w:p>
+      <w:pPr>
+        <w:rPr>
+          <w:i/>
+          <w:iCs/>
+        </w:rPr>
+      </w:pPr>
+      <w:r>
+        <w:rPr>
+          <w:i/>
+          <w:iCs/>
+        </w:rPr>
+        <w:t>Cette session permet de maintenir l’utilisateur connecté lors de la navigation entre les différentes pages du site.</w:t>
+      </w:r>
+    </w:p>
+    <w:p>
+      <w:pPr>
+        <w:rPr>
+          <w:i/>
+          <w:iCs/>
+        </w:rPr>
+      </w:pPr>
+      <w:r>
+        <w:rPr>
+          <w:i/>
+          <w:iCs/>
+        </w:rPr>
+        <w:t xml:space="preserve">Dans certain cas, un </w:t>
+      </w:r>
+      <w:proofErr w:type="spellStart"/>
+      <w:r>
+        <w:rPr>
+          <w:i/>
+          <w:iCs/>
+        </w:rPr>
+        <w:t>token</w:t>
+      </w:r>
+      <w:proofErr w:type="spellEnd"/>
+      <w:r>
+        <w:rPr>
+          <w:i/>
+          <w:iCs/>
+        </w:rPr>
+        <w:t xml:space="preserve"> </w:t>
+      </w:r>
+      <w:proofErr w:type="spellStart"/>
+      <w:r>
+        <w:rPr>
+          <w:i/>
+          <w:iCs/>
+        </w:rPr>
+        <w:t>peut-être</w:t>
+      </w:r>
+      <w:proofErr w:type="spellEnd"/>
+      <w:r>
+        <w:rPr>
+          <w:i/>
+          <w:iCs/>
+        </w:rPr>
+        <w:t xml:space="preserve"> utilisé pour identifier l’utilisateur lors des échanges entre le frontend et l’API.</w:t>
       </w:r>
     </w:p>
     <w:p>
@@ -6349,6 +7027,59 @@
     </w:p>
     <w:p>
       <w:pPr>
+        <w:rPr>
+          <w:i/>
+          <w:iCs/>
+        </w:rPr>
+      </w:pPr>
+      <w:r>
+        <w:rPr>
+          <w:i/>
+          <w:iCs/>
+        </w:rPr>
+        <w:t xml:space="preserve">Les routes sensibles de l’application (détections, positions, alertes, export) sont protégées. </w:t>
+      </w:r>
+    </w:p>
+    <w:p>
+      <w:pPr>
+        <w:rPr>
+          <w:i/>
+          <w:iCs/>
+        </w:rPr>
+      </w:pPr>
+      <w:r>
+        <w:rPr>
+          <w:i/>
+          <w:iCs/>
+        </w:rPr>
+        <w:t>Un utilisateur non authentifié ne peut pas accéder à ces routes.</w:t>
+      </w:r>
+    </w:p>
+    <w:p>
+      <w:pPr>
+        <w:rPr>
+          <w:i/>
+          <w:iCs/>
+        </w:rPr>
+      </w:pPr>
+      <w:r>
+        <w:rPr>
+          <w:i/>
+          <w:iCs/>
+        </w:rPr>
+        <w:t xml:space="preserve">Si l’utilisateur n’est pas connecté, il est automatiquement redirigé vers la page de login. </w:t>
+      </w:r>
+    </w:p>
+    <w:p>
+      <w:pPr>
+        <w:rPr>
+          <w:i/>
+          <w:iCs/>
+        </w:rPr>
+      </w:pPr>
+    </w:p>
+    <w:p>
+      <w:pPr>
         <w:pStyle w:val="Titre1"/>
       </w:pPr>
       <w:bookmarkStart w:id="26" w:name="_Toc219358836"/>
@@ -6498,6 +7229,7 @@
           <w:i/>
           <w:iCs/>
         </w:rPr>
+        <w:lastRenderedPageBreak/>
         <w:t>Comparaison distance réelle / estimée</w:t>
       </w:r>
     </w:p>
@@ -6507,7 +7239,6 @@
       </w:pPr>
       <w:bookmarkStart w:id="30" w:name="_Toc219358840"/>
       <w:r>
-        <w:lastRenderedPageBreak/>
         <w:t>Tests de performance</w:t>
       </w:r>
       <w:bookmarkEnd w:id="30"/>
@@ -6547,8 +7278,17 @@
           <w:i/>
           <w:iCs/>
         </w:rPr>
-        <w:t>Temps d’affichage sur le dashboard</w:t>
-      </w:r>
+        <w:t xml:space="preserve">Temps d’affichage sur le </w:t>
+      </w:r>
+      <w:proofErr w:type="spellStart"/>
+      <w:r>
+        <w:rPr>
+          <w:i/>
+          <w:iCs/>
+        </w:rPr>
+        <w:t>dashboard</w:t>
+      </w:r>
+      <w:proofErr w:type="spellEnd"/>
     </w:p>
     <w:p>
       <w:pPr>
@@ -6866,8 +7606,17 @@
           <w:i/>
           <w:iCs/>
         </w:rPr>
-        <w:t>Machine learning</w:t>
-      </w:r>
+        <w:t xml:space="preserve">Machine </w:t>
+      </w:r>
+      <w:proofErr w:type="spellStart"/>
+      <w:r>
+        <w:rPr>
+          <w:i/>
+          <w:iCs/>
+        </w:rPr>
+        <w:t>learning</w:t>
+      </w:r>
+      <w:proofErr w:type="spellEnd"/>
     </w:p>
     <w:p>
       <w:pPr>

</xml_diff>

<commit_message>
Modifié API, Gestion de l’authentification
</commit_message>
<xml_diff>
--- a/Documentation/Rapport_technique-MA-METIER.docx
+++ b/Documentation/Rapport_technique-MA-METIER.docx
@@ -4056,12 +4056,21 @@
           <w:iCs/>
         </w:rPr>
       </w:pPr>
-      <w:r>
-        <w:rPr>
-          <w:i/>
-          <w:iCs/>
-        </w:rPr>
-        <w:t>seuil RSSI</w:t>
+      <w:proofErr w:type="gramStart"/>
+      <w:r>
+        <w:rPr>
+          <w:i/>
+          <w:iCs/>
+        </w:rPr>
+        <w:t>seuil</w:t>
+      </w:r>
+      <w:proofErr w:type="gramEnd"/>
+      <w:r>
+        <w:rPr>
+          <w:i/>
+          <w:iCs/>
+        </w:rPr>
+        <w:t xml:space="preserve"> RSSI</w:t>
       </w:r>
     </w:p>
     <w:p>
@@ -4075,12 +4084,21 @@
           <w:iCs/>
         </w:rPr>
       </w:pPr>
-      <w:r>
-        <w:rPr>
-          <w:i/>
-          <w:iCs/>
-        </w:rPr>
-        <w:t>pattern spectral</w:t>
+      <w:proofErr w:type="gramStart"/>
+      <w:r>
+        <w:rPr>
+          <w:i/>
+          <w:iCs/>
+        </w:rPr>
+        <w:t>pattern</w:t>
+      </w:r>
+      <w:proofErr w:type="gramEnd"/>
+      <w:r>
+        <w:rPr>
+          <w:i/>
+          <w:iCs/>
+        </w:rPr>
+        <w:t xml:space="preserve"> spectral</w:t>
       </w:r>
     </w:p>
     <w:p>
@@ -4094,12 +4112,21 @@
           <w:iCs/>
         </w:rPr>
       </w:pPr>
-      <w:r>
-        <w:rPr>
-          <w:i/>
-          <w:iCs/>
-        </w:rPr>
-        <w:t>présence d’un pic stable</w:t>
+      <w:proofErr w:type="gramStart"/>
+      <w:r>
+        <w:rPr>
+          <w:i/>
+          <w:iCs/>
+        </w:rPr>
+        <w:t>présence</w:t>
+      </w:r>
+      <w:proofErr w:type="gramEnd"/>
+      <w:r>
+        <w:rPr>
+          <w:i/>
+          <w:iCs/>
+        </w:rPr>
+        <w:t xml:space="preserve"> d’un pic stable</w:t>
       </w:r>
     </w:p>
     <w:p>
@@ -5207,6 +5234,7 @@
           <w:vertAlign w:val="superscript"/>
         </w:rPr>
       </w:pPr>
+      <w:proofErr w:type="gramStart"/>
       <w:r>
         <w:rPr>
           <w:i/>
@@ -5245,6 +5273,7 @@
         </w:rPr>
         <w:t>=</w:t>
       </w:r>
+      <w:proofErr w:type="gramEnd"/>
       <w:r>
         <w:rPr>
           <w:i/>
@@ -5457,6 +5486,7 @@
       <w:pPr>
         <w:ind w:left="720"/>
       </w:pPr>
+      <w:proofErr w:type="gramStart"/>
       <w:r>
         <w:rPr>
           <w:i/>
@@ -5480,7 +5510,11 @@
         <w:t xml:space="preserve"> </w:t>
       </w:r>
       <w:r>
-        <w:t>est l</w:t>
+        <w:t>est</w:t>
+      </w:r>
+      <w:proofErr w:type="gramEnd"/>
+      <w:r>
+        <w:t xml:space="preserve"> l</w:t>
       </w:r>
       <w:r>
         <w:t xml:space="preserve">a puissance reçue </w:t>
@@ -5505,12 +5539,21 @@
       <w:pPr>
         <w:ind w:left="720"/>
       </w:pPr>
-      <w:r>
-        <w:rPr>
-          <w:i/>
-          <w:iCs/>
-        </w:rPr>
-        <w:t xml:space="preserve">n </w:t>
+      <w:proofErr w:type="gramStart"/>
+      <w:r>
+        <w:rPr>
+          <w:i/>
+          <w:iCs/>
+        </w:rPr>
+        <w:t>n</w:t>
+      </w:r>
+      <w:proofErr w:type="gramEnd"/>
+      <w:r>
+        <w:rPr>
+          <w:i/>
+          <w:iCs/>
+        </w:rPr>
+        <w:t xml:space="preserve"> </w:t>
       </w:r>
       <w:r>
         <w:t>est le facteur d’atténuation</w:t>
@@ -5555,8 +5598,13 @@
       <w:pPr>
         <w:ind w:left="720"/>
       </w:pPr>
-      <w:r>
-        <w:t>et finalement</w:t>
+      <w:proofErr w:type="gramStart"/>
+      <w:r>
+        <w:t>et</w:t>
+      </w:r>
+      <w:proofErr w:type="gramEnd"/>
+      <w:r>
+        <w:t xml:space="preserve"> finalement</w:t>
       </w:r>
       <w:r>
         <w:t>,</w:t>
@@ -6268,6 +6316,7 @@
         </w:rPr>
       </w:pPr>
       <w:proofErr w:type="spellStart"/>
+      <w:proofErr w:type="gramStart"/>
       <w:r>
         <w:rPr>
           <w:i/>
@@ -6285,6 +6334,7 @@
         </w:rPr>
         <w:t xml:space="preserve"> :</w:t>
       </w:r>
+      <w:proofErr w:type="gramEnd"/>
     </w:p>
     <w:p>
       <w:pPr>
@@ -6653,51 +6703,6 @@
     </w:p>
     <w:p>
       <w:pPr>
-        <w:rPr>
-          <w:i/>
-          <w:iCs/>
-        </w:rPr>
-      </w:pPr>
-      <w:r>
-        <w:rPr>
-          <w:i/>
-          <w:iCs/>
-        </w:rPr>
-        <w:t>Le frontend de l’application a été développé en HTML, CSS et JavaScript.</w:t>
-      </w:r>
-    </w:p>
-    <w:p>
-      <w:pPr>
-        <w:rPr>
-          <w:i/>
-          <w:iCs/>
-        </w:rPr>
-      </w:pPr>
-      <w:r>
-        <w:rPr>
-          <w:i/>
-          <w:iCs/>
-        </w:rPr>
-        <w:t>Ces technologies permettent de créer une interface web simple, interactive, accessible depuis un navigateur.</w:t>
-      </w:r>
-    </w:p>
-    <w:p>
-      <w:pPr>
-        <w:rPr>
-          <w:i/>
-          <w:iCs/>
-        </w:rPr>
-      </w:pPr>
-      <w:r>
-        <w:rPr>
-          <w:i/>
-          <w:iCs/>
-        </w:rPr>
-        <w:t>HTML est utilisé pour la structure des pages, CSS pour mise en forme et le design, et JavaScript pour la gestion de la logique, des événements et de la communication avec l’API.</w:t>
-      </w:r>
-    </w:p>
-    <w:p>
-      <w:pPr>
         <w:numPr>
           <w:ilvl w:val="0"/>
           <w:numId w:val="25"/>
@@ -6733,60 +6738,6 @@
     </w:p>
     <w:p>
       <w:pPr>
-        <w:rPr>
-          <w:i/>
-          <w:iCs/>
-        </w:rPr>
-      </w:pPr>
-      <w:proofErr w:type="spellStart"/>
-      <w:r>
-        <w:rPr>
-          <w:i/>
-          <w:iCs/>
-        </w:rPr>
-        <w:t>Dashbord</w:t>
-      </w:r>
-      <w:proofErr w:type="spellEnd"/>
-      <w:r>
-        <w:rPr>
-          <w:i/>
-          <w:iCs/>
-        </w:rPr>
-        <w:t> : affiche des détection récentes de drone ainsi que les informations principales (date, RSSI, distance estimée) </w:t>
-      </w:r>
-    </w:p>
-    <w:p>
-      <w:pPr>
-        <w:rPr>
-          <w:i/>
-          <w:iCs/>
-        </w:rPr>
-      </w:pPr>
-      <w:r>
-        <w:rPr>
-          <w:i/>
-          <w:iCs/>
-        </w:rPr>
-        <w:t>Carte : permet de visualiser la position approximative du drone détecté.</w:t>
-      </w:r>
-    </w:p>
-    <w:p>
-      <w:pPr>
-        <w:rPr>
-          <w:i/>
-          <w:iCs/>
-        </w:rPr>
-      </w:pPr>
-      <w:r>
-        <w:rPr>
-          <w:i/>
-          <w:iCs/>
-        </w:rPr>
-        <w:t>Historique : affiche l’ensemble des détections enregistrées dans la base de données sous forme de la liste ou de tableau.</w:t>
-      </w:r>
-    </w:p>
-    <w:p>
-      <w:pPr>
         <w:numPr>
           <w:ilvl w:val="0"/>
           <w:numId w:val="25"/>
@@ -6806,44 +6757,6 @@
     </w:p>
     <w:p>
       <w:pPr>
-        <w:rPr>
-          <w:i/>
-          <w:iCs/>
-        </w:rPr>
-      </w:pPr>
-      <w:r>
-        <w:rPr>
-          <w:i/>
-          <w:iCs/>
-        </w:rPr>
-        <w:t xml:space="preserve">Les données affichées sur l’interface sont mises à jour automatiquement. </w:t>
-      </w:r>
-    </w:p>
-    <w:p>
-      <w:pPr>
-        <w:rPr>
-          <w:i/>
-          <w:iCs/>
-        </w:rPr>
-      </w:pPr>
-      <w:r>
-        <w:rPr>
-          <w:i/>
-          <w:iCs/>
-        </w:rPr>
-        <w:t xml:space="preserve">JavaScript effectue des requêtes régulièrement vers l’API afin de récupérer les nouvelles détections et alertes. </w:t>
-      </w:r>
-    </w:p>
-    <w:p>
-      <w:pPr>
-        <w:rPr>
-          <w:i/>
-          <w:iCs/>
-        </w:rPr>
-      </w:pPr>
-    </w:p>
-    <w:p>
-      <w:pPr>
         <w:pStyle w:val="Titre2"/>
       </w:pPr>
       <w:bookmarkStart w:id="25" w:name="_Toc219358835"/>
@@ -7037,6 +6950,7 @@
           <w:i/>
           <w:iCs/>
         </w:rPr>
+        <w:lastRenderedPageBreak/>
         <w:t xml:space="preserve">Les routes sensibles de l’application (détections, positions, alertes, export) sont protégées. </w:t>
       </w:r>
     </w:p>
@@ -7229,7 +7143,6 @@
           <w:i/>
           <w:iCs/>
         </w:rPr>
-        <w:lastRenderedPageBreak/>
         <w:t>Comparaison distance réelle / estimée</w:t>
       </w:r>
     </w:p>
@@ -7434,6 +7347,7 @@
           <w:i/>
           <w:iCs/>
         </w:rPr>
+        <w:lastRenderedPageBreak/>
         <w:t>Dashboard</w:t>
       </w:r>
     </w:p>

</xml_diff>